<commit_message>
Update TS 4.2 Ghanam Sanskrit Corrections.docx
</commit_message>
<xml_diff>
--- a/TS Jatai Ghanam Project/TS 4.2/TS 4.2 Ghanam Sanskrit Corrections.docx
+++ b/TS Jatai Ghanam Project/TS 4.2/TS 4.2 Ghanam Sanskrit Corrections.docx
@@ -24,7 +24,6 @@
         </w:rPr>
         <w:t xml:space="preserve">TS </w:t>
       </w:r>
-      <w:proofErr w:type="gramStart"/>
       <w:r>
         <w:rPr>
           <w:b/>
@@ -63,18 +62,7 @@
           <w:szCs w:val="32"/>
           <w:u w:val="single"/>
         </w:rPr>
-        <w:t>–</w:t>
-      </w:r>
-      <w:proofErr w:type="gramEnd"/>
-      <w:r>
-        <w:rPr>
-          <w:b/>
-          <w:bCs/>
-          <w:sz w:val="32"/>
-          <w:szCs w:val="32"/>
-          <w:u w:val="single"/>
-        </w:rPr>
-        <w:t xml:space="preserve"> TS </w:t>
+        <w:t xml:space="preserve">– TS </w:t>
       </w:r>
       <w:r>
         <w:rPr>
@@ -303,7 +291,6 @@
               </w:rPr>
               <w:t>(</w:t>
             </w:r>
-            <w:proofErr w:type="gramStart"/>
             <w:r>
               <w:rPr>
                 <w:rFonts w:cs="BRH Devanagari Extra"/>
@@ -321,7 +308,6 @@
               </w:rPr>
               <w:t>)[</w:t>
             </w:r>
-            <w:proofErr w:type="gramEnd"/>
             <w:r>
               <w:rPr>
                 <w:rFonts w:cs="BRH Devanagari Extra"/>
@@ -646,7 +632,6 @@
               </w:rPr>
               <w:t>(</w:t>
             </w:r>
-            <w:proofErr w:type="gramStart"/>
             <w:r>
               <w:rPr>
                 <w:rFonts w:cs="BRH Devanagari Extra"/>
@@ -664,7 +649,6 @@
               </w:rPr>
               <w:t>)[</w:t>
             </w:r>
-            <w:proofErr w:type="gramEnd"/>
             <w:r>
               <w:rPr>
                 <w:rFonts w:cs="BRH Devanagari Extra"/>
@@ -950,7 +934,6 @@
               </w:rPr>
               <w:t>(</w:t>
             </w:r>
-            <w:proofErr w:type="gramStart"/>
             <w:r>
               <w:rPr>
                 <w:rFonts w:cs="BRH Devanagari Extra"/>
@@ -968,7 +951,6 @@
               </w:rPr>
               <w:t>)[</w:t>
             </w:r>
-            <w:proofErr w:type="gramEnd"/>
             <w:r>
               <w:rPr>
                 <w:rFonts w:cs="BRH Devanagari Extra"/>
@@ -1311,7 +1293,6 @@
               </w:rPr>
               <w:t>(</w:t>
             </w:r>
-            <w:proofErr w:type="gramStart"/>
             <w:r>
               <w:rPr>
                 <w:rFonts w:cs="BRH Devanagari Extra"/>
@@ -1329,7 +1310,6 @@
               </w:rPr>
               <w:t>)[</w:t>
             </w:r>
-            <w:proofErr w:type="gramEnd"/>
             <w:r>
               <w:rPr>
                 <w:rFonts w:cs="BRH Devanagari Extra"/>
@@ -1674,7 +1654,6 @@
               </w:rPr>
               <w:t>(</w:t>
             </w:r>
-            <w:proofErr w:type="gramStart"/>
             <w:r>
               <w:rPr>
                 <w:rFonts w:cs="BRH Devanagari Extra"/>
@@ -1692,7 +1671,6 @@
               </w:rPr>
               <w:t>)[</w:t>
             </w:r>
-            <w:proofErr w:type="gramEnd"/>
             <w:r>
               <w:rPr>
                 <w:rFonts w:cs="BRH Devanagari Extra"/>
@@ -2058,7 +2036,6 @@
               </w:rPr>
               <w:t>(</w:t>
             </w:r>
-            <w:proofErr w:type="gramStart"/>
             <w:r>
               <w:rPr>
                 <w:rFonts w:cs="BRH Devanagari Extra"/>
@@ -2076,7 +2053,6 @@
               </w:rPr>
               <w:t>)[</w:t>
             </w:r>
-            <w:proofErr w:type="gramEnd"/>
             <w:r>
               <w:rPr>
                 <w:rFonts w:cs="BRH Devanagari Extra"/>
@@ -2362,7 +2338,6 @@
               </w:rPr>
               <w:t>(</w:t>
             </w:r>
-            <w:proofErr w:type="gramStart"/>
             <w:r>
               <w:rPr>
                 <w:rFonts w:cs="BRH Devanagari Extra"/>
@@ -2380,7 +2355,6 @@
               </w:rPr>
               <w:t>)[</w:t>
             </w:r>
-            <w:proofErr w:type="gramEnd"/>
             <w:r>
               <w:rPr>
                 <w:rFonts w:cs="BRH Devanagari Extra"/>
@@ -2780,7 +2754,6 @@
               </w:rPr>
               <w:t>(</w:t>
             </w:r>
-            <w:proofErr w:type="gramStart"/>
             <w:r>
               <w:rPr>
                 <w:rFonts w:cs="BRH Devanagari Extra"/>
@@ -2798,7 +2771,6 @@
               </w:rPr>
               <w:t>)[</w:t>
             </w:r>
-            <w:proofErr w:type="gramEnd"/>
             <w:r>
               <w:rPr>
                 <w:rFonts w:cs="BRH Devanagari Extra"/>
@@ -3147,7 +3119,6 @@
               </w:rPr>
               <w:t>(</w:t>
             </w:r>
-            <w:proofErr w:type="gramStart"/>
             <w:r>
               <w:rPr>
                 <w:rFonts w:cs="BRH Devanagari Extra"/>
@@ -3165,7 +3136,6 @@
               </w:rPr>
               <w:t>)[</w:t>
             </w:r>
-            <w:proofErr w:type="gramEnd"/>
             <w:r>
               <w:rPr>
                 <w:rFonts w:cs="BRH Devanagari Extra"/>
@@ -3474,7 +3444,6 @@
               <w:lastRenderedPageBreak/>
               <w:t>(</w:t>
             </w:r>
-            <w:proofErr w:type="gramStart"/>
             <w:r>
               <w:rPr>
                 <w:rFonts w:cs="BRH Devanagari Extra"/>
@@ -3492,7 +3461,6 @@
               </w:rPr>
               <w:t>)[</w:t>
             </w:r>
-            <w:proofErr w:type="gramEnd"/>
             <w:r>
               <w:rPr>
                 <w:rFonts w:cs="BRH Devanagari Extra"/>
@@ -3779,7 +3747,6 @@
               <w:lastRenderedPageBreak/>
               <w:t>(</w:t>
             </w:r>
-            <w:proofErr w:type="gramStart"/>
             <w:r>
               <w:rPr>
                 <w:rFonts w:cs="BRH Devanagari Extra"/>
@@ -3797,7 +3764,6 @@
               </w:rPr>
               <w:t>)[</w:t>
             </w:r>
-            <w:proofErr w:type="gramEnd"/>
             <w:r>
               <w:rPr>
                 <w:rFonts w:cs="BRH Devanagari Extra"/>
@@ -4133,7 +4099,6 @@
               <w:lastRenderedPageBreak/>
               <w:t>(</w:t>
             </w:r>
-            <w:proofErr w:type="gramStart"/>
             <w:r>
               <w:rPr>
                 <w:rFonts w:cs="BRH Devanagari Extra"/>
@@ -4151,7 +4116,6 @@
               </w:rPr>
               <w:t>)[</w:t>
             </w:r>
-            <w:proofErr w:type="gramEnd"/>
             <w:r>
               <w:rPr>
                 <w:rFonts w:cs="BRH Devanagari Extra"/>
@@ -4495,7 +4459,6 @@
               <w:lastRenderedPageBreak/>
               <w:t>(</w:t>
             </w:r>
-            <w:proofErr w:type="gramStart"/>
             <w:r>
               <w:rPr>
                 <w:rFonts w:cs="BRH Devanagari Extra"/>
@@ -4513,7 +4476,6 @@
               </w:rPr>
               <w:t>)[</w:t>
             </w:r>
-            <w:proofErr w:type="gramEnd"/>
             <w:r>
               <w:rPr>
                 <w:rFonts w:cs="BRH Devanagari Extra"/>
@@ -4770,7 +4732,6 @@
               </w:rPr>
               <w:t>(</w:t>
             </w:r>
-            <w:proofErr w:type="gramStart"/>
             <w:r>
               <w:rPr>
                 <w:rFonts w:cs="BRH Devanagari Extra"/>
@@ -4788,7 +4749,6 @@
               </w:rPr>
               <w:t>)[</w:t>
             </w:r>
-            <w:proofErr w:type="gramEnd"/>
             <w:r>
               <w:rPr>
                 <w:rFonts w:cs="BRH Devanagari Extra"/>
@@ -5089,7 +5049,6 @@
               </w:rPr>
               <w:t>(</w:t>
             </w:r>
-            <w:proofErr w:type="gramStart"/>
             <w:r>
               <w:rPr>
                 <w:rFonts w:cs="BRH Devanagari Extra"/>
@@ -5107,7 +5066,6 @@
               </w:rPr>
               <w:t>)[</w:t>
             </w:r>
-            <w:proofErr w:type="gramEnd"/>
             <w:r>
               <w:rPr>
                 <w:rFonts w:cs="BRH Devanagari Extra"/>
@@ -5390,7 +5348,6 @@
               </w:rPr>
               <w:t>(</w:t>
             </w:r>
-            <w:proofErr w:type="gramStart"/>
             <w:r>
               <w:rPr>
                 <w:rFonts w:cs="BRH Devanagari Extra"/>
@@ -5408,7 +5365,6 @@
               </w:rPr>
               <w:t>)[</w:t>
             </w:r>
-            <w:proofErr w:type="gramEnd"/>
             <w:r>
               <w:rPr>
                 <w:rFonts w:cs="BRH Devanagari Extra"/>
@@ -5752,7 +5708,6 @@
               </w:rPr>
               <w:t>(</w:t>
             </w:r>
-            <w:proofErr w:type="gramStart"/>
             <w:r>
               <w:rPr>
                 <w:rFonts w:cs="BRH Devanagari Extra"/>
@@ -5770,7 +5725,6 @@
               </w:rPr>
               <w:t>)[</w:t>
             </w:r>
-            <w:proofErr w:type="gramEnd"/>
             <w:r>
               <w:rPr>
                 <w:rFonts w:cs="BRH Devanagari Extra"/>
@@ -6093,7 +6047,6 @@
               </w:rPr>
               <w:t>(</w:t>
             </w:r>
-            <w:proofErr w:type="gramStart"/>
             <w:r>
               <w:rPr>
                 <w:rFonts w:cs="BRH Devanagari Extra"/>
@@ -6111,7 +6064,6 @@
               </w:rPr>
               <w:t>)[</w:t>
             </w:r>
-            <w:proofErr w:type="gramEnd"/>
             <w:r>
               <w:rPr>
                 <w:rFonts w:cs="BRH Devanagari Extra"/>
@@ -6503,7 +6455,6 @@
               <w:lastRenderedPageBreak/>
               <w:t>(</w:t>
             </w:r>
-            <w:proofErr w:type="gramStart"/>
             <w:r>
               <w:rPr>
                 <w:rFonts w:cs="BRH Devanagari Extra"/>
@@ -6521,7 +6472,6 @@
               </w:rPr>
               <w:t>)[</w:t>
             </w:r>
-            <w:proofErr w:type="gramEnd"/>
             <w:r>
               <w:rPr>
                 <w:rFonts w:cs="BRH Devanagari Extra"/>
@@ -7038,7 +6988,6 @@
               <w:lastRenderedPageBreak/>
               <w:t>(</w:t>
             </w:r>
-            <w:proofErr w:type="gramStart"/>
             <w:r>
               <w:rPr>
                 <w:rFonts w:cs="BRH Devanagari Extra"/>
@@ -7056,7 +7005,6 @@
               </w:rPr>
               <w:t>)[</w:t>
             </w:r>
-            <w:proofErr w:type="gramEnd"/>
             <w:r>
               <w:rPr>
                 <w:rFonts w:cs="BRH Devanagari Extra"/>
@@ -7379,7 +7327,6 @@
               </w:rPr>
               <w:t>(</w:t>
             </w:r>
-            <w:proofErr w:type="gramStart"/>
             <w:r>
               <w:rPr>
                 <w:rFonts w:cs="BRH Devanagari Extra"/>
@@ -7397,7 +7344,6 @@
               </w:rPr>
               <w:t>)[</w:t>
             </w:r>
-            <w:proofErr w:type="gramEnd"/>
             <w:r>
               <w:rPr>
                 <w:rFonts w:cs="BRH Devanagari Extra"/>
@@ -7770,7 +7716,6 @@
               <w:lastRenderedPageBreak/>
               <w:t>(</w:t>
             </w:r>
-            <w:proofErr w:type="gramStart"/>
             <w:r>
               <w:rPr>
                 <w:rFonts w:cs="BRH Devanagari Extra"/>
@@ -7788,7 +7733,6 @@
               </w:rPr>
               <w:t>)[</w:t>
             </w:r>
-            <w:proofErr w:type="gramEnd"/>
             <w:r>
               <w:rPr>
                 <w:rFonts w:cs="BRH Devanagari Extra"/>
@@ -8301,7 +8245,6 @@
               <w:lastRenderedPageBreak/>
               <w:t>(</w:t>
             </w:r>
-            <w:proofErr w:type="gramStart"/>
             <w:r>
               <w:rPr>
                 <w:rFonts w:cs="BRH Devanagari Extra"/>
@@ -8319,7 +8262,6 @@
               </w:rPr>
               <w:t>)[</w:t>
             </w:r>
-            <w:proofErr w:type="gramEnd"/>
             <w:r>
               <w:rPr>
                 <w:rFonts w:cs="BRH Devanagari Extra"/>
@@ -8812,7 +8754,6 @@
               </w:rPr>
               <w:t>(</w:t>
             </w:r>
-            <w:proofErr w:type="gramStart"/>
             <w:r>
               <w:rPr>
                 <w:rFonts w:cs="BRH Devanagari Extra"/>
@@ -8830,7 +8771,6 @@
               </w:rPr>
               <w:t>)[</w:t>
             </w:r>
-            <w:proofErr w:type="gramEnd"/>
             <w:r>
               <w:rPr>
                 <w:rFonts w:cs="BRH Devanagari Extra"/>
@@ -9349,7 +9289,6 @@
               </w:rPr>
               <w:t>(</w:t>
             </w:r>
-            <w:proofErr w:type="gramStart"/>
             <w:r>
               <w:rPr>
                 <w:rFonts w:cs="BRH Devanagari Extra"/>
@@ -9367,7 +9306,6 @@
               </w:rPr>
               <w:t>)[</w:t>
             </w:r>
-            <w:proofErr w:type="gramEnd"/>
             <w:r>
               <w:rPr>
                 <w:rFonts w:cs="BRH Devanagari Extra"/>
@@ -9675,7 +9613,6 @@
               </w:rPr>
               <w:t>(</w:t>
             </w:r>
-            <w:proofErr w:type="gramStart"/>
             <w:r>
               <w:rPr>
                 <w:rFonts w:cs="BRH Devanagari Extra"/>
@@ -9693,7 +9630,6 @@
               </w:rPr>
               <w:t>)[</w:t>
             </w:r>
-            <w:proofErr w:type="gramEnd"/>
             <w:r>
               <w:rPr>
                 <w:rFonts w:cs="BRH Devanagari Extra"/>
@@ -20420,28 +20356,7 @@
                 <w:highlight w:val="green"/>
                 <w:lang w:val="it-IT"/>
               </w:rPr>
-              <w:t>¢ü</w:t>
-            </w:r>
-            <w:r>
-              <w:rPr>
-                <w:rFonts w:ascii="BRH Malayalam Extra" w:hAnsi="BRH Malayalam Extra" w:cs="BRH Devanagari Extra"/>
-                <w:color w:val="000000"/>
-                <w:szCs w:val="32"/>
-                <w:highlight w:val="green"/>
-                <w:lang w:val="it-IT"/>
-              </w:rPr>
-              <w:t>–</w:t>
-            </w:r>
-            <w:r>
-              <w:rPr>
-                <w:rFonts w:ascii="BRH Devanagari Extra" w:hAnsi="BRH Devanagari Extra" w:cs="BRH Devanagari Extra"/>
-                <w:color w:val="000000"/>
-                <w:sz w:val="32"/>
-                <w:szCs w:val="32"/>
-                <w:highlight w:val="green"/>
-                <w:lang w:val="it-IT"/>
-              </w:rPr>
-              <w:t>iuÉÉ</w:t>
+              <w:t>¢üiuÉÉ</w:t>
             </w:r>
             <w:r>
               <w:rPr>

</xml_diff>